<commit_message>
created new reportTemplate collection and allowed user to select which report template to use for their report
</commit_message>
<xml_diff>
--- a/private/docx-templates/mechanistic-v1.docx
+++ b/private/docx-templates/mechanistic-v1.docx
@@ -10,7 +10,23 @@
       </w:pPr>
       <w:r>
         <w:rPr/>
-        <w:t>{table.monographNumber}: {table.agent}</w:t>
+        <w:t>{table.</w:t>
+      </w:r>
+      <w:r>
+        <w:rPr/>
+        <w:t>volume</w:t>
+      </w:r>
+      <w:r>
+        <w:rPr/>
+        <w:t>Number}: {table.</w:t>
+      </w:r>
+      <w:r>
+        <w:rPr/>
+        <w:t>monographAgent</w:t>
+      </w:r>
+      <w:r>
+        <w:rPr/>
+        <w:t>}</w:t>
       </w:r>
     </w:p>
     <w:p>
@@ -1059,6 +1075,18 @@
       <w:rFonts w:cs="OpenSymbol"/>
     </w:rPr>
   </w:style>
+  <w:style w:type="character" w:styleId="ListLabel8">
+    <w:name w:val="ListLabel 8"/>
+    <w:rPr>
+      <w:rFonts w:cs="Symbol"/>
+    </w:rPr>
+  </w:style>
+  <w:style w:type="character" w:styleId="ListLabel9">
+    <w:name w:val="ListLabel 9"/>
+    <w:rPr>
+      <w:rFonts w:cs="OpenSymbol"/>
+    </w:rPr>
+  </w:style>
   <w:style w:type="paragraph" w:styleId="Heading">
     <w:name w:val="Heading"/>
     <w:basedOn w:val="Normal"/>
@@ -1357,13 +1385,17 @@
   <w:style w:type="paragraph" w:styleId="Title">
     <w:name w:val="Title"/>
     <w:basedOn w:val="Heading"/>
-    <w:pPr/>
+    <w:pPr>
+      <w:jc w:val="left"/>
+    </w:pPr>
     <w:rPr/>
   </w:style>
   <w:style w:type="paragraph" w:styleId="Subtitle">
     <w:name w:val="Subtitle"/>
     <w:basedOn w:val="Heading"/>
-    <w:pPr/>
+    <w:pPr>
+      <w:jc w:val="left"/>
+    </w:pPr>
     <w:rPr/>
   </w:style>
   <w:style w:type="numbering" w:styleId="NoList" w:default="1">

</xml_diff>